<commit_message>
Starting to enable TX/RX for USART3 (BCY)
</commit_message>
<xml_diff>
--- a/Lab04/Lab04.docx
+++ b/Lab04/Lab04.docx
@@ -693,9 +693,508 @@
     </w:p>
     <w:p>
       <w:pPr>
+        <w:pStyle w:val="CambraiMathLectureNormal"/>
+        <w:numPr>
+          <w:ilvl w:val="0"/>
+          <w:numId w:val="8"/>
+        </w:numPr>
+      </w:pPr>
+      <w:r>
+        <w:t>Can assume that all text encodings are in ASCII.</w:t>
+      </w:r>
+    </w:p>
+    <w:p>
+      <w:pPr>
+        <w:pStyle w:val="CambraiMathLectureNormal"/>
+        <w:numPr>
+          <w:ilvl w:val="0"/>
+          <w:numId w:val="8"/>
+        </w:numPr>
+      </w:pPr>
+      <w:r>
+        <w:t>DO NOT USE PA13 &amp; PA14</w:t>
+      </w:r>
+    </w:p>
+    <w:p>
+      <w:pPr>
+        <w:pStyle w:val="CambraiMathLectureNormal"/>
+        <w:numPr>
+          <w:ilvl w:val="0"/>
+          <w:numId w:val="8"/>
+        </w:numPr>
+      </w:pPr>
+      <w:r>
+        <w:t>DO NOT attach the 5V or 3.3V output when connecting cable to Discovery board (debugging).</w:t>
+      </w:r>
+    </w:p>
+    <w:p>
+      <w:pPr>
+        <w:pStyle w:val="CambraiMathLectureNormal"/>
+        <w:numPr>
+          <w:ilvl w:val="0"/>
+          <w:numId w:val="8"/>
+        </w:numPr>
+      </w:pPr>
+      <w:r>
+        <w:t>MAKE SURE to connect the GND between the UART and the board.</w:t>
+      </w:r>
+    </w:p>
+    <w:p>
+      <w:pPr>
+        <w:pStyle w:val="CambraiMathLectureNormal"/>
+        <w:numPr>
+          <w:ilvl w:val="0"/>
+          <w:numId w:val="8"/>
+        </w:numPr>
+      </w:pPr>
+      <w:r>
+        <w:t>Baud rate calculation where USART_BRR is the pre-scaler for the baud register.</w:t>
+      </w:r>
+    </w:p>
+    <w:p>
+      <w:pPr>
+        <w:pStyle w:val="CambraiMathLectureNormal"/>
+        <w:ind w:left="720"/>
+      </w:pPr>
+      <m:oMathPara>
+        <m:oMath>
+          <m:r>
+            <m:t>Bau</m:t>
+          </m:r>
+          <m:sSub>
+            <m:sSubPr>
+              <m:ctrlPr>
+                <w:rPr>
+                  <w:i/>
+                </w:rPr>
+              </m:ctrlPr>
+            </m:sSubPr>
+            <m:e>
+              <m:r>
+                <m:t>d</m:t>
+              </m:r>
+            </m:e>
+            <m:sub>
+              <m:f>
+                <m:fPr>
+                  <m:ctrlPr>
+                    <w:rPr>
+                      <w:i/>
+                    </w:rPr>
+                  </m:ctrlPr>
+                </m:fPr>
+                <m:num>
+                  <m:r>
+                    <m:t>TX</m:t>
+                  </m:r>
+                </m:num>
+                <m:den>
+                  <m:r>
+                    <m:t>RX</m:t>
+                  </m:r>
+                </m:den>
+              </m:f>
+            </m:sub>
+          </m:sSub>
+          <m:r>
+            <m:t>=</m:t>
+          </m:r>
+          <m:f>
+            <m:fPr>
+              <m:ctrlPr>
+                <w:rPr>
+                  <w:i/>
+                </w:rPr>
+              </m:ctrlPr>
+            </m:fPr>
+            <m:num>
+              <m:r>
+                <m:t>fCLK</m:t>
+              </m:r>
+            </m:num>
+            <m:den>
+              <m:r>
+                <m:t>USAR</m:t>
+              </m:r>
+              <m:sSub>
+                <m:sSubPr>
+                  <m:ctrlPr>
+                    <w:rPr>
+                      <w:i/>
+                    </w:rPr>
+                  </m:ctrlPr>
+                </m:sSubPr>
+                <m:e>
+                  <m:r>
+                    <m:t>T</m:t>
+                  </m:r>
+                </m:e>
+                <m:sub>
+                  <m:r>
+                    <m:t>BR</m:t>
+                  </m:r>
+                  <m:r>
+                    <m:t>R</m:t>
+                  </m:r>
+                </m:sub>
+              </m:sSub>
+            </m:den>
+          </m:f>
+          <m:r>
+            <m:t xml:space="preserve">  </m:t>
+          </m:r>
+        </m:oMath>
+      </m:oMathPara>
+    </w:p>
+    <w:p>
+      <w:pPr>
         <w:pStyle w:val="CambriaMathLectureSub"/>
       </w:pPr>
       <w:r>
+        <w:t>Finding Installed Ports on Windows</w:t>
+      </w:r>
+    </w:p>
+    <w:p>
+      <w:pPr>
+        <w:pStyle w:val="CambraiMathLectureNormal"/>
+      </w:pPr>
+      <w:r>
+        <w:tab/>
+      </w:r>
+      <w:r>
+        <w:t>When connected to a desktop or laptop computer, USB-UART cables usually appear as virtual RS-232 serial ports to the operating system. The most reliable method of determining what name has been given to a connected USB-UART cable is to check the Windows, device manager</w:t>
+      </w:r>
+      <w:r>
+        <w:t>.</w:t>
+      </w:r>
+    </w:p>
+    <w:p>
+      <w:pPr>
+        <w:pStyle w:val="CambraiMathLectureNormal"/>
+        <w:numPr>
+          <w:ilvl w:val="0"/>
+          <w:numId w:val="10"/>
+        </w:numPr>
+        <w:ind w:left="360"/>
+      </w:pPr>
+      <w:r>
+        <w:t>Open the Windows Control Panel – The control panel can be accessed from the start menu</w:t>
+      </w:r>
+      <w:r>
+        <w:t>, searching “Device Manager”,</w:t>
+      </w:r>
+      <w:r>
+        <w:t xml:space="preserve"> or all applications view of the home screen. </w:t>
+      </w:r>
+    </w:p>
+    <w:p>
+      <w:pPr>
+        <w:pStyle w:val="CambraiMathLectureNormal"/>
+        <w:numPr>
+          <w:ilvl w:val="1"/>
+          <w:numId w:val="10"/>
+        </w:numPr>
+        <w:ind w:left="720"/>
+      </w:pPr>
+      <w:r>
+        <w:t>If using Windows 8/10 you will need to access the original control panel not the simplified settings app.</w:t>
+      </w:r>
+    </w:p>
+    <w:p>
+      <w:pPr>
+        <w:pStyle w:val="CambraiMathLectureNormal"/>
+        <w:numPr>
+          <w:ilvl w:val="0"/>
+          <w:numId w:val="10"/>
+        </w:numPr>
+        <w:ind w:left="360"/>
+      </w:pPr>
+      <w:r>
+        <w:t>Select the Appropriate Category</w:t>
+      </w:r>
+    </w:p>
+    <w:p>
+      <w:pPr>
+        <w:pStyle w:val="CambraiMathLectureNormal"/>
+        <w:numPr>
+          <w:ilvl w:val="1"/>
+          <w:numId w:val="10"/>
+        </w:numPr>
+        <w:ind w:left="720"/>
+      </w:pPr>
+      <w:r>
+        <w:t>Windows 8/10 – Select Devices and Printers Category</w:t>
+      </w:r>
+    </w:p>
+    <w:p>
+      <w:pPr>
+        <w:pStyle w:val="CambraiMathLectureNormal"/>
+        <w:numPr>
+          <w:ilvl w:val="1"/>
+          <w:numId w:val="10"/>
+        </w:numPr>
+        <w:ind w:left="720"/>
+      </w:pPr>
+      <w:r>
+        <w:t>Windows 7 – Select System Category</w:t>
+      </w:r>
+    </w:p>
+    <w:p>
+      <w:pPr>
+        <w:pStyle w:val="CambraiMathLectureNormal"/>
+        <w:numPr>
+          <w:ilvl w:val="0"/>
+          <w:numId w:val="10"/>
+        </w:numPr>
+        <w:ind w:left="360"/>
+      </w:pPr>
+      <w:r>
+        <w:t>Select the Device Manager</w:t>
+      </w:r>
+    </w:p>
+    <w:p>
+      <w:pPr>
+        <w:pStyle w:val="CambraiMathLectureNormal"/>
+        <w:numPr>
+          <w:ilvl w:val="1"/>
+          <w:numId w:val="10"/>
+        </w:numPr>
+        <w:ind w:left="720"/>
+      </w:pPr>
+      <w:r>
+        <w:t>The device manager should be located within the selected category.</w:t>
+      </w:r>
+    </w:p>
+    <w:p>
+      <w:pPr>
+        <w:pStyle w:val="CambraiMathLectureNormal"/>
+        <w:numPr>
+          <w:ilvl w:val="1"/>
+          <w:numId w:val="10"/>
+        </w:numPr>
+        <w:ind w:left="720"/>
+      </w:pPr>
+      <w:r>
+        <w:t>Once opening the device manager, expand the Ports (COM &amp; LPT) category. If the category is not visible then Windows has not recognized the device, the drivers may not have automatically installed.</w:t>
+      </w:r>
+      <w:r>
+        <w:t xml:space="preserve"> </w:t>
+      </w:r>
+      <w:r>
+        <w:t>In this event visit the product page on Adafruit.com and manually install the cable driver.</w:t>
+      </w:r>
+    </w:p>
+    <w:p>
+      <w:pPr>
+        <w:pStyle w:val="CambriaMathLectureSub"/>
+      </w:pPr>
+      <w:r>
+        <w:t>Using the Putty Terminal Program</w:t>
+      </w:r>
+    </w:p>
+    <w:p>
+      <w:pPr>
+        <w:pStyle w:val="CambraiMathLectureNormal"/>
+      </w:pPr>
+      <w:r>
+        <w:tab/>
+      </w:r>
+      <w:r>
+        <w:t xml:space="preserve">Putty is a multi-protocol terminal primarily used for accessing remote </w:t>
+      </w:r>
+      <w:proofErr w:type="spellStart"/>
+      <w:r>
+        <w:t>secureshell</w:t>
+      </w:r>
+      <w:proofErr w:type="spellEnd"/>
+      <w:r>
+        <w:t xml:space="preserve"> (SSH) connections on Unix/Linux based operating </w:t>
+      </w:r>
+      <w:r>
+        <w:t>systems but</w:t>
+      </w:r>
+      <w:r>
+        <w:t xml:space="preserve"> can </w:t>
+      </w:r>
+      <w:r>
+        <w:t xml:space="preserve">also </w:t>
+      </w:r>
+      <w:r>
+        <w:t xml:space="preserve">be used for serial communication. </w:t>
+      </w:r>
+    </w:p>
+    <w:p>
+      <w:pPr>
+        <w:pStyle w:val="CambraiMathLectureNormal"/>
+      </w:pPr>
+      <w:r>
+        <w:tab/>
+      </w:r>
+      <w:r>
+        <w:t>After launching Putty, the main settings window should open as shown</w:t>
+      </w:r>
+      <w:r>
+        <w:t>:</w:t>
+      </w:r>
+      <w:r>
+        <w:t xml:space="preserve"> </w:t>
+      </w:r>
+    </w:p>
+    <w:p>
+      <w:pPr>
+        <w:pStyle w:val="CambraiMathLectureNormal"/>
+        <w:jc w:val="center"/>
+      </w:pPr>
+      <w:r>
+        <w:drawing>
+          <wp:inline distT="0" distB="0" distL="0" distR="0" wp14:anchorId="6C9E5C3D" wp14:editId="3A4D2D45">
+            <wp:extent cx="3236026" cy="3144224"/>
+            <wp:effectExtent l="0" t="0" r="2540" b="0"/>
+            <wp:docPr id="62497790" name="Picture 1" descr="A screenshot of a computer&#10;&#10;Description automatically generated"/>
+            <wp:cNvGraphicFramePr>
+              <a:graphicFrameLocks xmlns:a="http://schemas.openxmlformats.org/drawingml/2006/main" noChangeAspect="1"/>
+            </wp:cNvGraphicFramePr>
+            <a:graphic xmlns:a="http://schemas.openxmlformats.org/drawingml/2006/main">
+              <a:graphicData uri="http://schemas.openxmlformats.org/drawingml/2006/picture">
+                <pic:pic xmlns:pic="http://schemas.openxmlformats.org/drawingml/2006/picture">
+                  <pic:nvPicPr>
+                    <pic:cNvPr id="62497790" name="Picture 1" descr="A screenshot of a computer&#10;&#10;Description automatically generated"/>
+                    <pic:cNvPicPr/>
+                  </pic:nvPicPr>
+                  <pic:blipFill>
+                    <a:blip r:embed="rId5"/>
+                    <a:stretch>
+                      <a:fillRect/>
+                    </a:stretch>
+                  </pic:blipFill>
+                  <pic:spPr>
+                    <a:xfrm>
+                      <a:off x="0" y="0"/>
+                      <a:ext cx="3250821" cy="3158600"/>
+                    </a:xfrm>
+                    <a:prstGeom prst="rect">
+                      <a:avLst/>
+                    </a:prstGeom>
+                  </pic:spPr>
+                </pic:pic>
+              </a:graphicData>
+            </a:graphic>
+          </wp:inline>
+        </w:drawing>
+      </w:r>
+    </w:p>
+    <w:p>
+      <w:pPr>
+        <w:pStyle w:val="CambraiMathLectureNormal"/>
+      </w:pPr>
+      <w:r>
+        <w:tab/>
+        <w:t>C</w:t>
+      </w:r>
+      <w:r>
+        <w:t>onfigure Putty into the proper mode to communicate with the Discovery board</w:t>
+      </w:r>
+      <w:r>
+        <w:t>:</w:t>
+      </w:r>
+    </w:p>
+    <w:p>
+      <w:pPr>
+        <w:pStyle w:val="CambraiMathLectureNormal"/>
+        <w:numPr>
+          <w:ilvl w:val="0"/>
+          <w:numId w:val="12"/>
+        </w:numPr>
+        <w:ind w:left="360"/>
+      </w:pPr>
+      <w:r>
+        <w:t>Select the serial mode using the Connection Type option.</w:t>
+      </w:r>
+    </w:p>
+    <w:p>
+      <w:pPr>
+        <w:pStyle w:val="CambraiMathLectureNormal"/>
+        <w:numPr>
+          <w:ilvl w:val="0"/>
+          <w:numId w:val="12"/>
+        </w:numPr>
+        <w:ind w:left="360"/>
+      </w:pPr>
+      <w:r>
+        <w:lastRenderedPageBreak/>
+        <w:t>Type the port name for the USB-UART cable in the Serial Line box.</w:t>
+      </w:r>
+    </w:p>
+    <w:p>
+      <w:pPr>
+        <w:pStyle w:val="CambraiMathLectureNormal"/>
+        <w:numPr>
+          <w:ilvl w:val="0"/>
+          <w:numId w:val="12"/>
+        </w:numPr>
+        <w:ind w:left="360"/>
+      </w:pPr>
+      <w:r>
+        <w:t>Select a baud rate to communicate at in the Speed box.</w:t>
+      </w:r>
+    </w:p>
+    <w:p>
+      <w:pPr>
+        <w:pStyle w:val="CambraiMathLectureNormal"/>
+        <w:numPr>
+          <w:ilvl w:val="0"/>
+          <w:numId w:val="12"/>
+        </w:numPr>
+        <w:ind w:left="360"/>
+      </w:pPr>
+      <w:r>
+        <w:t>Click “Open”</w:t>
+      </w:r>
+    </w:p>
+    <w:p>
+      <w:pPr>
+        <w:pStyle w:val="CambraiMathLectureNormal"/>
+      </w:pPr>
+      <w:r>
+        <w:tab/>
+      </w:r>
+      <w:r>
+        <w:t>If an error appears, it is likely you have selected a serial name that doesn’t currently exist. In this event open the device manager and check for the connected cable’s ID.</w:t>
+      </w:r>
+    </w:p>
+    <w:p>
+      <w:pPr>
+        <w:pStyle w:val="CambraiMathLectureNormal"/>
+      </w:pPr>
+      <w:r>
+        <w:tab/>
+      </w:r>
+      <w:r>
+        <w:t>If there aren’t any errors, a blank terminal window should open. If you type text in the terminal, you should not see any text appearing. This is because the default behavior of the terminal is only to display data that is received from the remove device. (Discovery Board)</w:t>
+      </w:r>
+    </w:p>
+    <w:p>
+      <w:pPr>
+        <w:pStyle w:val="CambraiMathLectureNormal"/>
+      </w:pPr>
+      <w:r>
+        <w:tab/>
+      </w:r>
+      <w:r>
+        <w:t>Connecting the transmit and receive lines of the USB-UART cable together using a jumper wire forms a loopback interface. A loopback interface sends data on the transmit and receives it immediately back because the input and outputs are directly connected. In this event, you will see the typed text in the</w:t>
+      </w:r>
+      <w:r>
+        <w:t xml:space="preserve"> </w:t>
+      </w:r>
+      <w:r>
+        <w:t>terminal.</w:t>
+      </w:r>
+    </w:p>
+    <w:p>
+      <w:pPr>
+        <w:pStyle w:val="CambriaMathLectureSub"/>
+      </w:pPr>
+      <w:r>
         <w:t>4.1—Preparing to use the USART</w:t>
       </w:r>
     </w:p>
@@ -777,19 +1276,64 @@
       <w:pPr>
         <w:pStyle w:val="CambraiMathLectureNormal"/>
         <w:ind w:left="360"/>
-      </w:pPr>
+        <w:rPr>
+          <w:color w:val="0070C0"/>
+        </w:rPr>
+      </w:pPr>
+      <w:r>
+        <w:rPr>
+          <w:color w:val="0070C0"/>
+        </w:rPr>
+        <w:t xml:space="preserve">Sections 27.2 – 27.4 in the peripheral manual for </w:t>
+      </w:r>
+      <w:r>
+        <w:rPr>
+          <w:color w:val="0070C0"/>
+        </w:rPr>
+        <w:t xml:space="preserve">USART </w:t>
+      </w:r>
+      <w:r>
+        <w:rPr>
+          <w:color w:val="0070C0"/>
+        </w:rPr>
+        <w:t>main feature</w:t>
+      </w:r>
+      <w:r>
+        <w:rPr>
+          <w:color w:val="0070C0"/>
+        </w:rPr>
+        <w:t>s</w:t>
+      </w:r>
     </w:p>
     <w:p>
       <w:pPr>
         <w:pStyle w:val="CambraiMathLectureNormal"/>
         <w:ind w:left="360"/>
-      </w:pPr>
+        <w:rPr>
+          <w:color w:val="0070C0"/>
+        </w:rPr>
+      </w:pPr>
+      <w:r>
+        <w:rPr>
+          <w:color w:val="0070C0"/>
+        </w:rPr>
+        <w:t>USART3_TX = PC4, PB10, PD8</w:t>
+      </w:r>
     </w:p>
     <w:p>
       <w:pPr>
         <w:pStyle w:val="CambraiMathLectureNormal"/>
         <w:ind w:left="360"/>
-      </w:pPr>
+        <w:rPr>
+          <w:color w:val="0070C0"/>
+        </w:rPr>
+      </w:pPr>
+      <w:r>
+        <w:rPr>
+          <w:color w:val="0070C0"/>
+        </w:rPr>
+        <w:t>USART3_RX = PC5, PB11, PD9</w:t>
+      </w:r>
     </w:p>
     <w:p>
       <w:pPr>
@@ -834,6 +1378,39 @@
     <w:p>
       <w:pPr>
         <w:pStyle w:val="CambraiMathLectureNormal"/>
+        <w:ind w:left="360"/>
+        <w:rPr>
+          <w:color w:val="0070C0"/>
+        </w:rPr>
+      </w:pPr>
+      <w:r>
+        <w:rPr>
+          <w:color w:val="0070C0"/>
+        </w:rPr>
+        <w:t>Ensure that both the Discovery board and USB-UART cable are unpowered when connecting them to each other. If one device is connected to the PC and the other is not, the transmit line on</w:t>
+      </w:r>
+      <w:r>
+        <w:rPr>
+          <w:color w:val="0070C0"/>
+        </w:rPr>
+        <w:t xml:space="preserve"> </w:t>
+      </w:r>
+      <w:r>
+        <w:rPr>
+          <w:color w:val="0070C0"/>
+        </w:rPr>
+        <w:t>the powered device will feed voltage into the unpowered device through its input pin.</w:t>
+      </w:r>
+      <w:r>
+        <w:rPr>
+          <w:color w:val="0070C0"/>
+        </w:rPr>
+        <w:t xml:space="preserve"> It could lead to damage to one of the devices.</w:t>
+      </w:r>
+    </w:p>
+    <w:p>
+      <w:pPr>
+        <w:pStyle w:val="CambraiMathLectureNormal"/>
         <w:numPr>
           <w:ilvl w:val="0"/>
           <w:numId w:val="2"/>
@@ -879,12 +1456,139 @@
     </w:p>
     <w:p>
       <w:pPr>
+        <w:pStyle w:val="CambriaMathLectureSub"/>
+      </w:pPr>
+      <w:r>
+        <w:t>4.2.1—Initialize USART</w:t>
+      </w:r>
+    </w:p>
+    <w:p>
+      <w:pPr>
         <w:pStyle w:val="CambraiMathLectureNormal"/>
         <w:numPr>
           <w:ilvl w:val="0"/>
           <w:numId w:val="4"/>
         </w:numPr>
+      </w:pPr>
+      <w:r>
+        <w:t>Enable the system clock to the desired USART in the RCC peripheral.</w:t>
+      </w:r>
+    </w:p>
+    <w:p>
+      <w:pPr>
+        <w:pStyle w:val="CambraiMathLectureNormal"/>
         <w:ind w:left="360"/>
+        <w:rPr>
+          <w:color w:val="0070C0"/>
+        </w:rPr>
+      </w:pPr>
+      <w:r>
+        <w:rPr>
+          <w:color w:val="0070C0"/>
+        </w:rPr>
+        <w:t>USART3 clock is in the APB</w:t>
+      </w:r>
+      <w:r>
+        <w:rPr>
+          <w:color w:val="0070C0"/>
+        </w:rPr>
+        <w:t xml:space="preserve">1ENR </w:t>
+      </w:r>
+      <w:proofErr w:type="gramStart"/>
+      <w:r>
+        <w:rPr>
+          <w:color w:val="0070C0"/>
+        </w:rPr>
+        <w:t>section</w:t>
+      </w:r>
+      <w:proofErr w:type="gramEnd"/>
+    </w:p>
+    <w:p>
+      <w:pPr>
+        <w:pStyle w:val="CambraiMathLectureNormal"/>
+        <w:numPr>
+          <w:ilvl w:val="0"/>
+          <w:numId w:val="4"/>
+        </w:numPr>
+      </w:pPr>
+      <w:r>
+        <w:t>Set the Baud rate for communication to be 115200 bits/second.</w:t>
+      </w:r>
+    </w:p>
+    <w:p>
+      <w:pPr>
+        <w:pStyle w:val="CambraiMathLectureNormal"/>
+        <w:numPr>
+          <w:ilvl w:val="1"/>
+          <w:numId w:val="4"/>
+        </w:numPr>
+        <w:ind w:left="720"/>
+      </w:pPr>
+      <w:r>
+        <w:t xml:space="preserve">You may use the </w:t>
+      </w:r>
+      <w:proofErr w:type="spellStart"/>
+      <w:r>
+        <w:t>HAL_RCC_</w:t>
+      </w:r>
+      <w:proofErr w:type="gramStart"/>
+      <w:r>
+        <w:t>GetHCLKFreq</w:t>
+      </w:r>
+      <w:proofErr w:type="spellEnd"/>
+      <w:r>
+        <w:t>(</w:t>
+      </w:r>
+      <w:proofErr w:type="gramEnd"/>
+      <w:r>
+        <w:t>) function to get the system clock frequency.</w:t>
+      </w:r>
+    </w:p>
+    <w:p>
+      <w:pPr>
+        <w:pStyle w:val="CambraiMathLectureNormal"/>
+        <w:numPr>
+          <w:ilvl w:val="0"/>
+          <w:numId w:val="4"/>
+        </w:numPr>
+      </w:pPr>
+      <w:r>
+        <w:t>The USART starts with portions of the peripheral disabled for low-power use. You will need to enable the transmitter and receiver hardware.</w:t>
+      </w:r>
+    </w:p>
+    <w:p>
+      <w:pPr>
+        <w:pStyle w:val="CambraiMathLectureNormal"/>
+        <w:numPr>
+          <w:ilvl w:val="0"/>
+          <w:numId w:val="4"/>
+        </w:numPr>
+      </w:pPr>
+      <w:r>
+        <w:t>The USART has a peripheral enable/disable bit in its control register. Once the USART is</w:t>
+      </w:r>
+      <w:r>
+        <w:t xml:space="preserve"> </w:t>
+      </w:r>
+      <w:r>
+        <w:t>enabled, many of the configuration bits become read-only.</w:t>
+      </w:r>
+    </w:p>
+    <w:p>
+      <w:pPr>
+        <w:pStyle w:val="CambriaMathLectureSub"/>
+      </w:pPr>
+      <w:r>
+        <w:t>4.2.2--</w:t>
+      </w:r>
+    </w:p>
+    <w:p>
+      <w:pPr>
+        <w:pStyle w:val="CambraiMathLectureNormal"/>
+        <w:numPr>
+          <w:ilvl w:val="0"/>
+          <w:numId w:val="13"/>
+        </w:numPr>
       </w:pPr>
       <w:r>
         <w:t>Check and wait on the USART status flag that indicates the receive (read) register is not empty.</w:t>
@@ -899,6 +1603,7 @@
         </w:numPr>
       </w:pPr>
       <w:r>
+        <w:lastRenderedPageBreak/>
         <w:t>You can use an empty while loop which exits once the flag is set or simply check each</w:t>
       </w:r>
       <w:r>
@@ -925,9 +1630,8 @@
         <w:pStyle w:val="CambraiMathLectureNormal"/>
         <w:numPr>
           <w:ilvl w:val="0"/>
-          <w:numId w:val="4"/>
-        </w:numPr>
-        <w:ind w:left="360"/>
+          <w:numId w:val="13"/>
+        </w:numPr>
       </w:pPr>
       <w:r>
         <w:t xml:space="preserve">Test the received data and toggle the appropriate </w:t>
@@ -979,9 +1683,8 @@
         <w:pStyle w:val="CambraiMathLectureNormal"/>
         <w:numPr>
           <w:ilvl w:val="0"/>
-          <w:numId w:val="4"/>
-        </w:numPr>
-        <w:ind w:left="360"/>
+          <w:numId w:val="13"/>
+        </w:numPr>
       </w:pPr>
       <w:r>
         <w:t>Whenever a key is pressed that doesn’t match an LED color, print an error message to the</w:t>
@@ -998,9 +1701,8 @@
         <w:pStyle w:val="CambraiMathLectureNormal"/>
         <w:numPr>
           <w:ilvl w:val="0"/>
-          <w:numId w:val="4"/>
-        </w:numPr>
-        <w:ind w:left="360"/>
+          <w:numId w:val="13"/>
+        </w:numPr>
       </w:pPr>
       <w:r>
         <w:t>You will probably want to comment or remove any old transmit code and delay statements</w:t>
@@ -1234,6 +1936,92 @@
 <file path=word/numbering.xml><?xml version="1.0" encoding="utf-8"?>
 <w:numbering xmlns:wpc="http://schemas.microsoft.com/office/word/2010/wordprocessingCanvas" xmlns:cx="http://schemas.microsoft.com/office/drawing/2014/chartex" xmlns:cx1="http://schemas.microsoft.com/office/drawing/2015/9/8/chartex" xmlns:cx2="http://schemas.microsoft.com/office/drawing/2015/10/21/chartex" xmlns:cx3="http://schemas.microsoft.com/office/drawing/2016/5/9/chartex" xmlns:cx4="http://schemas.microsoft.com/office/drawing/2016/5/10/chartex" xmlns:cx5="http://schemas.microsoft.com/office/drawing/2016/5/11/chartex" xmlns:cx6="http://schemas.microsoft.com/office/drawing/2016/5/12/chartex" xmlns:cx7="http://schemas.microsoft.com/office/drawing/2016/5/13/chartex" xmlns:cx8="http://schemas.microsoft.com/office/drawing/2016/5/14/chartex" xmlns:mc="http://schemas.openxmlformats.org/markup-compatibility/2006" xmlns:aink="http://schemas.microsoft.com/office/drawing/2016/ink" xmlns:am3d="http://schemas.microsoft.com/office/drawing/2017/model3d" xmlns:o="urn:schemas-microsoft-com:office:office" xmlns:oel="http://schemas.microsoft.com/office/2019/extlst" xmlns:r="http://schemas.openxmlformats.org/officeDocument/2006/relationships" xmlns:m="http://schemas.openxmlformats.org/officeDocument/2006/math" xmlns:v="urn:schemas-microsoft-com:vml" xmlns:wp14="http://schemas.microsoft.com/office/word/2010/wordprocessingDrawing" xmlns:wp="http://schemas.openxmlformats.org/drawingml/2006/wordprocessingDrawing" xmlns:w10="urn:schemas-microsoft-com:office:word" xmlns:w="http://schemas.openxmlformats.org/wordprocessingml/2006/main" xmlns:w14="http://schemas.microsoft.com/office/word/2010/wordml" xmlns:w15="http://schemas.microsoft.com/office/word/2012/wordml" xmlns:w16cex="http://schemas.microsoft.com/office/word/2018/wordml/cex" xmlns:w16cid="http://schemas.microsoft.com/office/word/2016/wordml/cid" xmlns:w16="http://schemas.microsoft.com/office/word/2018/wordml" xmlns:w16sdtdh="http://schemas.microsoft.com/office/word/2020/wordml/sdtdatahash" xmlns:w16se="http://schemas.microsoft.com/office/word/2015/wordml/symex" xmlns:wpg="http://schemas.microsoft.com/office/word/2010/wordprocessingGroup" xmlns:wpi="http://schemas.microsoft.com/office/word/2010/wordprocessingInk" xmlns:wne="http://schemas.microsoft.com/office/word/2006/wordml" xmlns:wps="http://schemas.microsoft.com/office/word/2010/wordprocessingShape" mc:Ignorable="w14 w15 w16se w16cid w16 w16cex w16sdtdh wp14">
   <w:abstractNum w:abstractNumId="0" w15:restartNumberingAfterBreak="0">
+    <w:nsid w:val="07E628C5"/>
+    <w:multiLevelType w:val="hybridMultilevel"/>
+    <w:tmpl w:val="6E1A7404"/>
+    <w:lvl w:ilvl="0" w:tplc="0409000F">
+      <w:start w:val="1"/>
+      <w:numFmt w:val="decimal"/>
+      <w:lvlText w:val="%1."/>
+      <w:lvlJc w:val="left"/>
+      <w:pPr>
+        <w:ind w:left="720" w:hanging="360"/>
+      </w:pPr>
+    </w:lvl>
+    <w:lvl w:ilvl="1" w:tplc="04090019" w:tentative="1">
+      <w:start w:val="1"/>
+      <w:numFmt w:val="lowerLetter"/>
+      <w:lvlText w:val="%2."/>
+      <w:lvlJc w:val="left"/>
+      <w:pPr>
+        <w:ind w:left="1440" w:hanging="360"/>
+      </w:pPr>
+    </w:lvl>
+    <w:lvl w:ilvl="2" w:tplc="0409001B" w:tentative="1">
+      <w:start w:val="1"/>
+      <w:numFmt w:val="lowerRoman"/>
+      <w:lvlText w:val="%3."/>
+      <w:lvlJc w:val="right"/>
+      <w:pPr>
+        <w:ind w:left="2160" w:hanging="180"/>
+      </w:pPr>
+    </w:lvl>
+    <w:lvl w:ilvl="3" w:tplc="0409000F" w:tentative="1">
+      <w:start w:val="1"/>
+      <w:numFmt w:val="decimal"/>
+      <w:lvlText w:val="%4."/>
+      <w:lvlJc w:val="left"/>
+      <w:pPr>
+        <w:ind w:left="2880" w:hanging="360"/>
+      </w:pPr>
+    </w:lvl>
+    <w:lvl w:ilvl="4" w:tplc="04090019" w:tentative="1">
+      <w:start w:val="1"/>
+      <w:numFmt w:val="lowerLetter"/>
+      <w:lvlText w:val="%5."/>
+      <w:lvlJc w:val="left"/>
+      <w:pPr>
+        <w:ind w:left="3600" w:hanging="360"/>
+      </w:pPr>
+    </w:lvl>
+    <w:lvl w:ilvl="5" w:tplc="0409001B" w:tentative="1">
+      <w:start w:val="1"/>
+      <w:numFmt w:val="lowerRoman"/>
+      <w:lvlText w:val="%6."/>
+      <w:lvlJc w:val="right"/>
+      <w:pPr>
+        <w:ind w:left="4320" w:hanging="180"/>
+      </w:pPr>
+    </w:lvl>
+    <w:lvl w:ilvl="6" w:tplc="0409000F" w:tentative="1">
+      <w:start w:val="1"/>
+      <w:numFmt w:val="decimal"/>
+      <w:lvlText w:val="%7."/>
+      <w:lvlJc w:val="left"/>
+      <w:pPr>
+        <w:ind w:left="5040" w:hanging="360"/>
+      </w:pPr>
+    </w:lvl>
+    <w:lvl w:ilvl="7" w:tplc="04090019" w:tentative="1">
+      <w:start w:val="1"/>
+      <w:numFmt w:val="lowerLetter"/>
+      <w:lvlText w:val="%8."/>
+      <w:lvlJc w:val="left"/>
+      <w:pPr>
+        <w:ind w:left="5760" w:hanging="360"/>
+      </w:pPr>
+    </w:lvl>
+    <w:lvl w:ilvl="8" w:tplc="0409001B" w:tentative="1">
+      <w:start w:val="1"/>
+      <w:numFmt w:val="lowerRoman"/>
+      <w:lvlText w:val="%9."/>
+      <w:lvlJc w:val="right"/>
+      <w:pPr>
+        <w:ind w:left="6480" w:hanging="180"/>
+      </w:pPr>
+    </w:lvl>
+  </w:abstractNum>
+  <w:abstractNum w:abstractNumId="1" w15:restartNumberingAfterBreak="0">
     <w:nsid w:val="0CCD465F"/>
     <w:multiLevelType w:val="hybridMultilevel"/>
     <w:tmpl w:val="ED462536"/>
@@ -1346,7 +2134,7 @@
       </w:rPr>
     </w:lvl>
   </w:abstractNum>
-  <w:abstractNum w:abstractNumId="1" w15:restartNumberingAfterBreak="0">
+  <w:abstractNum w:abstractNumId="2" w15:restartNumberingAfterBreak="0">
     <w:nsid w:val="134F64ED"/>
     <w:multiLevelType w:val="hybridMultilevel"/>
     <w:tmpl w:val="7106971C"/>
@@ -1435,7 +2223,182 @@
       </w:pPr>
     </w:lvl>
   </w:abstractNum>
-  <w:abstractNum w:abstractNumId="2" w15:restartNumberingAfterBreak="0">
+  <w:abstractNum w:abstractNumId="3" w15:restartNumberingAfterBreak="0">
+    <w:nsid w:val="330E696F"/>
+    <w:multiLevelType w:val="hybridMultilevel"/>
+    <w:tmpl w:val="33A0D3C6"/>
+    <w:lvl w:ilvl="0" w:tplc="0409000F">
+      <w:start w:val="1"/>
+      <w:numFmt w:val="decimal"/>
+      <w:lvlText w:val="%1."/>
+      <w:lvlJc w:val="left"/>
+      <w:pPr>
+        <w:ind w:left="720" w:hanging="360"/>
+      </w:pPr>
+    </w:lvl>
+    <w:lvl w:ilvl="1" w:tplc="04090019" w:tentative="1">
+      <w:start w:val="1"/>
+      <w:numFmt w:val="lowerLetter"/>
+      <w:lvlText w:val="%2."/>
+      <w:lvlJc w:val="left"/>
+      <w:pPr>
+        <w:ind w:left="1440" w:hanging="360"/>
+      </w:pPr>
+    </w:lvl>
+    <w:lvl w:ilvl="2" w:tplc="0409001B" w:tentative="1">
+      <w:start w:val="1"/>
+      <w:numFmt w:val="lowerRoman"/>
+      <w:lvlText w:val="%3."/>
+      <w:lvlJc w:val="right"/>
+      <w:pPr>
+        <w:ind w:left="2160" w:hanging="180"/>
+      </w:pPr>
+    </w:lvl>
+    <w:lvl w:ilvl="3" w:tplc="0409000F" w:tentative="1">
+      <w:start w:val="1"/>
+      <w:numFmt w:val="decimal"/>
+      <w:lvlText w:val="%4."/>
+      <w:lvlJc w:val="left"/>
+      <w:pPr>
+        <w:ind w:left="2880" w:hanging="360"/>
+      </w:pPr>
+    </w:lvl>
+    <w:lvl w:ilvl="4" w:tplc="04090019" w:tentative="1">
+      <w:start w:val="1"/>
+      <w:numFmt w:val="lowerLetter"/>
+      <w:lvlText w:val="%5."/>
+      <w:lvlJc w:val="left"/>
+      <w:pPr>
+        <w:ind w:left="3600" w:hanging="360"/>
+      </w:pPr>
+    </w:lvl>
+    <w:lvl w:ilvl="5" w:tplc="0409001B" w:tentative="1">
+      <w:start w:val="1"/>
+      <w:numFmt w:val="lowerRoman"/>
+      <w:lvlText w:val="%6."/>
+      <w:lvlJc w:val="right"/>
+      <w:pPr>
+        <w:ind w:left="4320" w:hanging="180"/>
+      </w:pPr>
+    </w:lvl>
+    <w:lvl w:ilvl="6" w:tplc="0409000F" w:tentative="1">
+      <w:start w:val="1"/>
+      <w:numFmt w:val="decimal"/>
+      <w:lvlText w:val="%7."/>
+      <w:lvlJc w:val="left"/>
+      <w:pPr>
+        <w:ind w:left="5040" w:hanging="360"/>
+      </w:pPr>
+    </w:lvl>
+    <w:lvl w:ilvl="7" w:tplc="04090019" w:tentative="1">
+      <w:start w:val="1"/>
+      <w:numFmt w:val="lowerLetter"/>
+      <w:lvlText w:val="%8."/>
+      <w:lvlJc w:val="left"/>
+      <w:pPr>
+        <w:ind w:left="5760" w:hanging="360"/>
+      </w:pPr>
+    </w:lvl>
+    <w:lvl w:ilvl="8" w:tplc="0409001B" w:tentative="1">
+      <w:start w:val="1"/>
+      <w:numFmt w:val="lowerRoman"/>
+      <w:lvlText w:val="%9."/>
+      <w:lvlJc w:val="right"/>
+      <w:pPr>
+        <w:ind w:left="6480" w:hanging="180"/>
+      </w:pPr>
+    </w:lvl>
+  </w:abstractNum>
+  <w:abstractNum w:abstractNumId="4" w15:restartNumberingAfterBreak="0">
+    <w:nsid w:val="36F047E4"/>
+    <w:multiLevelType w:val="hybridMultilevel"/>
+    <w:tmpl w:val="9A36A1A6"/>
+    <w:lvl w:ilvl="0" w:tplc="0409000F">
+      <w:start w:val="1"/>
+      <w:numFmt w:val="decimal"/>
+      <w:lvlText w:val="%1."/>
+      <w:lvlJc w:val="left"/>
+      <w:pPr>
+        <w:ind w:left="720" w:hanging="360"/>
+      </w:pPr>
+      <w:rPr>
+        <w:rFonts w:hint="default"/>
+      </w:rPr>
+    </w:lvl>
+    <w:lvl w:ilvl="1" w:tplc="04090019">
+      <w:start w:val="1"/>
+      <w:numFmt w:val="lowerLetter"/>
+      <w:lvlText w:val="%2."/>
+      <w:lvlJc w:val="left"/>
+      <w:pPr>
+        <w:ind w:left="1440" w:hanging="360"/>
+      </w:pPr>
+    </w:lvl>
+    <w:lvl w:ilvl="2" w:tplc="0409001B" w:tentative="1">
+      <w:start w:val="1"/>
+      <w:numFmt w:val="lowerRoman"/>
+      <w:lvlText w:val="%3."/>
+      <w:lvlJc w:val="right"/>
+      <w:pPr>
+        <w:ind w:left="2160" w:hanging="180"/>
+      </w:pPr>
+    </w:lvl>
+    <w:lvl w:ilvl="3" w:tplc="0409000F" w:tentative="1">
+      <w:start w:val="1"/>
+      <w:numFmt w:val="decimal"/>
+      <w:lvlText w:val="%4."/>
+      <w:lvlJc w:val="left"/>
+      <w:pPr>
+        <w:ind w:left="2880" w:hanging="360"/>
+      </w:pPr>
+    </w:lvl>
+    <w:lvl w:ilvl="4" w:tplc="04090019" w:tentative="1">
+      <w:start w:val="1"/>
+      <w:numFmt w:val="lowerLetter"/>
+      <w:lvlText w:val="%5."/>
+      <w:lvlJc w:val="left"/>
+      <w:pPr>
+        <w:ind w:left="3600" w:hanging="360"/>
+      </w:pPr>
+    </w:lvl>
+    <w:lvl w:ilvl="5" w:tplc="0409001B" w:tentative="1">
+      <w:start w:val="1"/>
+      <w:numFmt w:val="lowerRoman"/>
+      <w:lvlText w:val="%6."/>
+      <w:lvlJc w:val="right"/>
+      <w:pPr>
+        <w:ind w:left="4320" w:hanging="180"/>
+      </w:pPr>
+    </w:lvl>
+    <w:lvl w:ilvl="6" w:tplc="0409000F" w:tentative="1">
+      <w:start w:val="1"/>
+      <w:numFmt w:val="decimal"/>
+      <w:lvlText w:val="%7."/>
+      <w:lvlJc w:val="left"/>
+      <w:pPr>
+        <w:ind w:left="5040" w:hanging="360"/>
+      </w:pPr>
+    </w:lvl>
+    <w:lvl w:ilvl="7" w:tplc="04090019" w:tentative="1">
+      <w:start w:val="1"/>
+      <w:numFmt w:val="lowerLetter"/>
+      <w:lvlText w:val="%8."/>
+      <w:lvlJc w:val="left"/>
+      <w:pPr>
+        <w:ind w:left="5760" w:hanging="360"/>
+      </w:pPr>
+    </w:lvl>
+    <w:lvl w:ilvl="8" w:tplc="0409001B" w:tentative="1">
+      <w:start w:val="1"/>
+      <w:numFmt w:val="lowerRoman"/>
+      <w:lvlText w:val="%9."/>
+      <w:lvlJc w:val="right"/>
+      <w:pPr>
+        <w:ind w:left="6480" w:hanging="180"/>
+      </w:pPr>
+    </w:lvl>
+  </w:abstractNum>
+  <w:abstractNum w:abstractNumId="5" w15:restartNumberingAfterBreak="0">
     <w:nsid w:val="45150B7D"/>
     <w:multiLevelType w:val="hybridMultilevel"/>
     <w:tmpl w:val="E828D172"/>
@@ -1524,7 +2487,96 @@
       </w:pPr>
     </w:lvl>
   </w:abstractNum>
-  <w:abstractNum w:abstractNumId="3" w15:restartNumberingAfterBreak="0">
+  <w:abstractNum w:abstractNumId="6" w15:restartNumberingAfterBreak="0">
+    <w:nsid w:val="49743208"/>
+    <w:multiLevelType w:val="hybridMultilevel"/>
+    <w:tmpl w:val="F4C84F4E"/>
+    <w:lvl w:ilvl="0" w:tplc="0409000F">
+      <w:start w:val="1"/>
+      <w:numFmt w:val="decimal"/>
+      <w:lvlText w:val="%1."/>
+      <w:lvlJc w:val="left"/>
+      <w:pPr>
+        <w:ind w:left="720" w:hanging="360"/>
+      </w:pPr>
+      <w:rPr>
+        <w:rFonts w:hint="default"/>
+      </w:rPr>
+    </w:lvl>
+    <w:lvl w:ilvl="1" w:tplc="04090019" w:tentative="1">
+      <w:start w:val="1"/>
+      <w:numFmt w:val="lowerLetter"/>
+      <w:lvlText w:val="%2."/>
+      <w:lvlJc w:val="left"/>
+      <w:pPr>
+        <w:ind w:left="1440" w:hanging="360"/>
+      </w:pPr>
+    </w:lvl>
+    <w:lvl w:ilvl="2" w:tplc="0409001B" w:tentative="1">
+      <w:start w:val="1"/>
+      <w:numFmt w:val="lowerRoman"/>
+      <w:lvlText w:val="%3."/>
+      <w:lvlJc w:val="right"/>
+      <w:pPr>
+        <w:ind w:left="2160" w:hanging="180"/>
+      </w:pPr>
+    </w:lvl>
+    <w:lvl w:ilvl="3" w:tplc="0409000F" w:tentative="1">
+      <w:start w:val="1"/>
+      <w:numFmt w:val="decimal"/>
+      <w:lvlText w:val="%4."/>
+      <w:lvlJc w:val="left"/>
+      <w:pPr>
+        <w:ind w:left="2880" w:hanging="360"/>
+      </w:pPr>
+    </w:lvl>
+    <w:lvl w:ilvl="4" w:tplc="04090019" w:tentative="1">
+      <w:start w:val="1"/>
+      <w:numFmt w:val="lowerLetter"/>
+      <w:lvlText w:val="%5."/>
+      <w:lvlJc w:val="left"/>
+      <w:pPr>
+        <w:ind w:left="3600" w:hanging="360"/>
+      </w:pPr>
+    </w:lvl>
+    <w:lvl w:ilvl="5" w:tplc="0409001B" w:tentative="1">
+      <w:start w:val="1"/>
+      <w:numFmt w:val="lowerRoman"/>
+      <w:lvlText w:val="%6."/>
+      <w:lvlJc w:val="right"/>
+      <w:pPr>
+        <w:ind w:left="4320" w:hanging="180"/>
+      </w:pPr>
+    </w:lvl>
+    <w:lvl w:ilvl="6" w:tplc="0409000F" w:tentative="1">
+      <w:start w:val="1"/>
+      <w:numFmt w:val="decimal"/>
+      <w:lvlText w:val="%7."/>
+      <w:lvlJc w:val="left"/>
+      <w:pPr>
+        <w:ind w:left="5040" w:hanging="360"/>
+      </w:pPr>
+    </w:lvl>
+    <w:lvl w:ilvl="7" w:tplc="04090019" w:tentative="1">
+      <w:start w:val="1"/>
+      <w:numFmt w:val="lowerLetter"/>
+      <w:lvlText w:val="%8."/>
+      <w:lvlJc w:val="left"/>
+      <w:pPr>
+        <w:ind w:left="5760" w:hanging="360"/>
+      </w:pPr>
+    </w:lvl>
+    <w:lvl w:ilvl="8" w:tplc="0409001B" w:tentative="1">
+      <w:start w:val="1"/>
+      <w:numFmt w:val="lowerRoman"/>
+      <w:lvlText w:val="%9."/>
+      <w:lvlJc w:val="right"/>
+      <w:pPr>
+        <w:ind w:left="6480" w:hanging="180"/>
+      </w:pPr>
+    </w:lvl>
+  </w:abstractNum>
+  <w:abstractNum w:abstractNumId="7" w15:restartNumberingAfterBreak="0">
     <w:nsid w:val="5B9E0DAE"/>
     <w:multiLevelType w:val="hybridMultilevel"/>
     <w:tmpl w:val="81620F1A"/>
@@ -1534,19 +2586,19 @@
       <w:lvlText w:val="%1."/>
       <w:lvlJc w:val="left"/>
       <w:pPr>
-        <w:ind w:left="720" w:hanging="360"/>
+        <w:ind w:left="360" w:hanging="360"/>
       </w:pPr>
       <w:rPr>
         <w:rFonts w:hint="default"/>
       </w:rPr>
     </w:lvl>
-    <w:lvl w:ilvl="1" w:tplc="04090019" w:tentative="1">
+    <w:lvl w:ilvl="1" w:tplc="04090019">
       <w:start w:val="1"/>
       <w:numFmt w:val="lowerLetter"/>
       <w:lvlText w:val="%2."/>
       <w:lvlJc w:val="left"/>
       <w:pPr>
-        <w:ind w:left="1440" w:hanging="360"/>
+        <w:ind w:left="1080" w:hanging="360"/>
       </w:pPr>
     </w:lvl>
     <w:lvl w:ilvl="2" w:tplc="0409001B" w:tentative="1">
@@ -1555,7 +2607,7 @@
       <w:lvlText w:val="%3."/>
       <w:lvlJc w:val="right"/>
       <w:pPr>
-        <w:ind w:left="2160" w:hanging="180"/>
+        <w:ind w:left="1800" w:hanging="180"/>
       </w:pPr>
     </w:lvl>
     <w:lvl w:ilvl="3" w:tplc="0409000F" w:tentative="1">
@@ -1564,7 +2616,7 @@
       <w:lvlText w:val="%4."/>
       <w:lvlJc w:val="left"/>
       <w:pPr>
-        <w:ind w:left="2880" w:hanging="360"/>
+        <w:ind w:left="2520" w:hanging="360"/>
       </w:pPr>
     </w:lvl>
     <w:lvl w:ilvl="4" w:tplc="04090019" w:tentative="1">
@@ -1573,7 +2625,7 @@
       <w:lvlText w:val="%5."/>
       <w:lvlJc w:val="left"/>
       <w:pPr>
-        <w:ind w:left="3600" w:hanging="360"/>
+        <w:ind w:left="3240" w:hanging="360"/>
       </w:pPr>
     </w:lvl>
     <w:lvl w:ilvl="5" w:tplc="0409001B" w:tentative="1">
@@ -1582,7 +2634,7 @@
       <w:lvlText w:val="%6."/>
       <w:lvlJc w:val="right"/>
       <w:pPr>
-        <w:ind w:left="4320" w:hanging="180"/>
+        <w:ind w:left="3960" w:hanging="180"/>
       </w:pPr>
     </w:lvl>
     <w:lvl w:ilvl="6" w:tplc="0409000F" w:tentative="1">
@@ -1591,7 +2643,7 @@
       <w:lvlText w:val="%7."/>
       <w:lvlJc w:val="left"/>
       <w:pPr>
-        <w:ind w:left="5040" w:hanging="360"/>
+        <w:ind w:left="4680" w:hanging="360"/>
       </w:pPr>
     </w:lvl>
     <w:lvl w:ilvl="7" w:tplc="04090019" w:tentative="1">
@@ -1600,7 +2652,7 @@
       <w:lvlText w:val="%8."/>
       <w:lvlJc w:val="left"/>
       <w:pPr>
-        <w:ind w:left="5760" w:hanging="360"/>
+        <w:ind w:left="5400" w:hanging="360"/>
       </w:pPr>
     </w:lvl>
     <w:lvl w:ilvl="8" w:tplc="0409001B" w:tentative="1">
@@ -1609,11 +2661,11 @@
       <w:lvlText w:val="%9."/>
       <w:lvlJc w:val="right"/>
       <w:pPr>
-        <w:ind w:left="6480" w:hanging="180"/>
+        <w:ind w:left="6120" w:hanging="180"/>
       </w:pPr>
     </w:lvl>
   </w:abstractNum>
-  <w:abstractNum w:abstractNumId="4" w15:restartNumberingAfterBreak="0">
+  <w:abstractNum w:abstractNumId="8" w15:restartNumberingAfterBreak="0">
     <w:nsid w:val="618E6064"/>
     <w:multiLevelType w:val="hybridMultilevel"/>
     <w:tmpl w:val="4C0E201A"/>
@@ -1726,7 +2778,120 @@
       </w:rPr>
     </w:lvl>
   </w:abstractNum>
-  <w:abstractNum w:abstractNumId="5" w15:restartNumberingAfterBreak="0">
+  <w:abstractNum w:abstractNumId="9" w15:restartNumberingAfterBreak="0">
+    <w:nsid w:val="639058EC"/>
+    <w:multiLevelType w:val="hybridMultilevel"/>
+    <w:tmpl w:val="3048C93A"/>
+    <w:lvl w:ilvl="0" w:tplc="04090001">
+      <w:start w:val="1"/>
+      <w:numFmt w:val="bullet"/>
+      <w:lvlText w:val=""/>
+      <w:lvlJc w:val="left"/>
+      <w:pPr>
+        <w:ind w:left="720" w:hanging="360"/>
+      </w:pPr>
+      <w:rPr>
+        <w:rFonts w:ascii="Symbol" w:hAnsi="Symbol" w:hint="default"/>
+      </w:rPr>
+    </w:lvl>
+    <w:lvl w:ilvl="1" w:tplc="04090003" w:tentative="1">
+      <w:start w:val="1"/>
+      <w:numFmt w:val="bullet"/>
+      <w:lvlText w:val="o"/>
+      <w:lvlJc w:val="left"/>
+      <w:pPr>
+        <w:ind w:left="1440" w:hanging="360"/>
+      </w:pPr>
+      <w:rPr>
+        <w:rFonts w:ascii="Courier New" w:hAnsi="Courier New" w:cs="Courier New" w:hint="default"/>
+      </w:rPr>
+    </w:lvl>
+    <w:lvl w:ilvl="2" w:tplc="04090005" w:tentative="1">
+      <w:start w:val="1"/>
+      <w:numFmt w:val="bullet"/>
+      <w:lvlText w:val=""/>
+      <w:lvlJc w:val="left"/>
+      <w:pPr>
+        <w:ind w:left="2160" w:hanging="360"/>
+      </w:pPr>
+      <w:rPr>
+        <w:rFonts w:ascii="Wingdings" w:hAnsi="Wingdings" w:hint="default"/>
+      </w:rPr>
+    </w:lvl>
+    <w:lvl w:ilvl="3" w:tplc="04090001" w:tentative="1">
+      <w:start w:val="1"/>
+      <w:numFmt w:val="bullet"/>
+      <w:lvlText w:val=""/>
+      <w:lvlJc w:val="left"/>
+      <w:pPr>
+        <w:ind w:left="2880" w:hanging="360"/>
+      </w:pPr>
+      <w:rPr>
+        <w:rFonts w:ascii="Symbol" w:hAnsi="Symbol" w:hint="default"/>
+      </w:rPr>
+    </w:lvl>
+    <w:lvl w:ilvl="4" w:tplc="04090003" w:tentative="1">
+      <w:start w:val="1"/>
+      <w:numFmt w:val="bullet"/>
+      <w:lvlText w:val="o"/>
+      <w:lvlJc w:val="left"/>
+      <w:pPr>
+        <w:ind w:left="3600" w:hanging="360"/>
+      </w:pPr>
+      <w:rPr>
+        <w:rFonts w:ascii="Courier New" w:hAnsi="Courier New" w:cs="Courier New" w:hint="default"/>
+      </w:rPr>
+    </w:lvl>
+    <w:lvl w:ilvl="5" w:tplc="04090005" w:tentative="1">
+      <w:start w:val="1"/>
+      <w:numFmt w:val="bullet"/>
+      <w:lvlText w:val=""/>
+      <w:lvlJc w:val="left"/>
+      <w:pPr>
+        <w:ind w:left="4320" w:hanging="360"/>
+      </w:pPr>
+      <w:rPr>
+        <w:rFonts w:ascii="Wingdings" w:hAnsi="Wingdings" w:hint="default"/>
+      </w:rPr>
+    </w:lvl>
+    <w:lvl w:ilvl="6" w:tplc="04090001" w:tentative="1">
+      <w:start w:val="1"/>
+      <w:numFmt w:val="bullet"/>
+      <w:lvlText w:val=""/>
+      <w:lvlJc w:val="left"/>
+      <w:pPr>
+        <w:ind w:left="5040" w:hanging="360"/>
+      </w:pPr>
+      <w:rPr>
+        <w:rFonts w:ascii="Symbol" w:hAnsi="Symbol" w:hint="default"/>
+      </w:rPr>
+    </w:lvl>
+    <w:lvl w:ilvl="7" w:tplc="04090003" w:tentative="1">
+      <w:start w:val="1"/>
+      <w:numFmt w:val="bullet"/>
+      <w:lvlText w:val="o"/>
+      <w:lvlJc w:val="left"/>
+      <w:pPr>
+        <w:ind w:left="5760" w:hanging="360"/>
+      </w:pPr>
+      <w:rPr>
+        <w:rFonts w:ascii="Courier New" w:hAnsi="Courier New" w:cs="Courier New" w:hint="default"/>
+      </w:rPr>
+    </w:lvl>
+    <w:lvl w:ilvl="8" w:tplc="04090005" w:tentative="1">
+      <w:start w:val="1"/>
+      <w:numFmt w:val="bullet"/>
+      <w:lvlText w:val=""/>
+      <w:lvlJc w:val="left"/>
+      <w:pPr>
+        <w:ind w:left="6480" w:hanging="360"/>
+      </w:pPr>
+      <w:rPr>
+        <w:rFonts w:ascii="Wingdings" w:hAnsi="Wingdings" w:hint="default"/>
+      </w:rPr>
+    </w:lvl>
+  </w:abstractNum>
+  <w:abstractNum w:abstractNumId="10" w15:restartNumberingAfterBreak="0">
     <w:nsid w:val="6F4C0C0B"/>
     <w:multiLevelType w:val="hybridMultilevel"/>
     <w:tmpl w:val="88EC4F8E"/>
@@ -1815,7 +2980,7 @@
       </w:pPr>
     </w:lvl>
   </w:abstractNum>
-  <w:abstractNum w:abstractNumId="6" w15:restartNumberingAfterBreak="0">
+  <w:abstractNum w:abstractNumId="11" w15:restartNumberingAfterBreak="0">
     <w:nsid w:val="75CE373A"/>
     <w:multiLevelType w:val="hybridMultilevel"/>
     <w:tmpl w:val="B50AE35A"/>
@@ -1904,26 +3069,133 @@
       </w:pPr>
     </w:lvl>
   </w:abstractNum>
+  <w:abstractNum w:abstractNumId="12" w15:restartNumberingAfterBreak="0">
+    <w:nsid w:val="7EA72F8E"/>
+    <w:multiLevelType w:val="hybridMultilevel"/>
+    <w:tmpl w:val="81620F1A"/>
+    <w:lvl w:ilvl="0" w:tplc="FFFFFFFF">
+      <w:start w:val="1"/>
+      <w:numFmt w:val="decimal"/>
+      <w:lvlText w:val="%1."/>
+      <w:lvlJc w:val="left"/>
+      <w:pPr>
+        <w:ind w:left="360" w:hanging="360"/>
+      </w:pPr>
+      <w:rPr>
+        <w:rFonts w:hint="default"/>
+      </w:rPr>
+    </w:lvl>
+    <w:lvl w:ilvl="1" w:tplc="FFFFFFFF">
+      <w:start w:val="1"/>
+      <w:numFmt w:val="lowerLetter"/>
+      <w:lvlText w:val="%2."/>
+      <w:lvlJc w:val="left"/>
+      <w:pPr>
+        <w:ind w:left="1080" w:hanging="360"/>
+      </w:pPr>
+    </w:lvl>
+    <w:lvl w:ilvl="2" w:tplc="FFFFFFFF" w:tentative="1">
+      <w:start w:val="1"/>
+      <w:numFmt w:val="lowerRoman"/>
+      <w:lvlText w:val="%3."/>
+      <w:lvlJc w:val="right"/>
+      <w:pPr>
+        <w:ind w:left="1800" w:hanging="180"/>
+      </w:pPr>
+    </w:lvl>
+    <w:lvl w:ilvl="3" w:tplc="FFFFFFFF" w:tentative="1">
+      <w:start w:val="1"/>
+      <w:numFmt w:val="decimal"/>
+      <w:lvlText w:val="%4."/>
+      <w:lvlJc w:val="left"/>
+      <w:pPr>
+        <w:ind w:left="2520" w:hanging="360"/>
+      </w:pPr>
+    </w:lvl>
+    <w:lvl w:ilvl="4" w:tplc="FFFFFFFF" w:tentative="1">
+      <w:start w:val="1"/>
+      <w:numFmt w:val="lowerLetter"/>
+      <w:lvlText w:val="%5."/>
+      <w:lvlJc w:val="left"/>
+      <w:pPr>
+        <w:ind w:left="3240" w:hanging="360"/>
+      </w:pPr>
+    </w:lvl>
+    <w:lvl w:ilvl="5" w:tplc="FFFFFFFF" w:tentative="1">
+      <w:start w:val="1"/>
+      <w:numFmt w:val="lowerRoman"/>
+      <w:lvlText w:val="%6."/>
+      <w:lvlJc w:val="right"/>
+      <w:pPr>
+        <w:ind w:left="3960" w:hanging="180"/>
+      </w:pPr>
+    </w:lvl>
+    <w:lvl w:ilvl="6" w:tplc="FFFFFFFF" w:tentative="1">
+      <w:start w:val="1"/>
+      <w:numFmt w:val="decimal"/>
+      <w:lvlText w:val="%7."/>
+      <w:lvlJc w:val="left"/>
+      <w:pPr>
+        <w:ind w:left="4680" w:hanging="360"/>
+      </w:pPr>
+    </w:lvl>
+    <w:lvl w:ilvl="7" w:tplc="FFFFFFFF" w:tentative="1">
+      <w:start w:val="1"/>
+      <w:numFmt w:val="lowerLetter"/>
+      <w:lvlText w:val="%8."/>
+      <w:lvlJc w:val="left"/>
+      <w:pPr>
+        <w:ind w:left="5400" w:hanging="360"/>
+      </w:pPr>
+    </w:lvl>
+    <w:lvl w:ilvl="8" w:tplc="FFFFFFFF" w:tentative="1">
+      <w:start w:val="1"/>
+      <w:numFmt w:val="lowerRoman"/>
+      <w:lvlText w:val="%9."/>
+      <w:lvlJc w:val="right"/>
+      <w:pPr>
+        <w:ind w:left="6120" w:hanging="180"/>
+      </w:pPr>
+    </w:lvl>
+  </w:abstractNum>
   <w:num w:numId="1" w16cid:durableId="958953448">
+    <w:abstractNumId w:val="11"/>
+  </w:num>
+  <w:num w:numId="2" w16cid:durableId="2001234248">
+    <w:abstractNumId w:val="2"/>
+  </w:num>
+  <w:num w:numId="3" w16cid:durableId="226503160">
+    <w:abstractNumId w:val="5"/>
+  </w:num>
+  <w:num w:numId="4" w16cid:durableId="1835101401">
+    <w:abstractNumId w:val="7"/>
+  </w:num>
+  <w:num w:numId="5" w16cid:durableId="1905606285">
+    <w:abstractNumId w:val="10"/>
+  </w:num>
+  <w:num w:numId="6" w16cid:durableId="1164319257">
+    <w:abstractNumId w:val="8"/>
+  </w:num>
+  <w:num w:numId="7" w16cid:durableId="1126511490">
+    <w:abstractNumId w:val="1"/>
+  </w:num>
+  <w:num w:numId="8" w16cid:durableId="1738892083">
+    <w:abstractNumId w:val="9"/>
+  </w:num>
+  <w:num w:numId="9" w16cid:durableId="2016608712">
+    <w:abstractNumId w:val="0"/>
+  </w:num>
+  <w:num w:numId="10" w16cid:durableId="277176521">
+    <w:abstractNumId w:val="4"/>
+  </w:num>
+  <w:num w:numId="11" w16cid:durableId="515197584">
+    <w:abstractNumId w:val="3"/>
+  </w:num>
+  <w:num w:numId="12" w16cid:durableId="1568303527">
     <w:abstractNumId w:val="6"/>
   </w:num>
-  <w:num w:numId="2" w16cid:durableId="2001234248">
-    <w:abstractNumId w:val="1"/>
-  </w:num>
-  <w:num w:numId="3" w16cid:durableId="226503160">
-    <w:abstractNumId w:val="2"/>
-  </w:num>
-  <w:num w:numId="4" w16cid:durableId="1835101401">
-    <w:abstractNumId w:val="3"/>
-  </w:num>
-  <w:num w:numId="5" w16cid:durableId="1905606285">
-    <w:abstractNumId w:val="5"/>
-  </w:num>
-  <w:num w:numId="6" w16cid:durableId="1164319257">
-    <w:abstractNumId w:val="4"/>
-  </w:num>
-  <w:num w:numId="7" w16cid:durableId="1126511490">
-    <w:abstractNumId w:val="0"/>
+  <w:num w:numId="13" w16cid:durableId="598366652">
+    <w:abstractNumId w:val="12"/>
   </w:num>
 </w:numbering>
 </file>
@@ -2477,6 +3749,16 @@
       <w:szCs w:val="26"/>
     </w:rPr>
   </w:style>
+  <w:style w:type="character" w:styleId="PlaceholderText">
+    <w:name w:val="Placeholder Text"/>
+    <w:basedOn w:val="DefaultParagraphFont"/>
+    <w:uiPriority w:val="99"/>
+    <w:semiHidden/>
+    <w:rsid w:val="00A83C26"/>
+    <w:rPr>
+      <w:color w:val="666666"/>
+    </w:rPr>
+  </w:style>
 </w:styles>
 </file>
 

</xml_diff>